<commit_message>
:mouse: adicion metodos de solution.java para generar retardos y timepos de prosesamiento aleatoros. suma de tiempos anteriores para definir el tiempo de inicio de un nuevo job
</commit_message>
<xml_diff>
--- a/PAPER/ppaper en español.docx
+++ b/PAPER/ppaper en español.docx
@@ -56,10 +56,27 @@
         <w:t xml:space="preserve"> en la máquina k, una fecha de vencimiento dj y precocidad (αj) y tardanza (βj) penalizaciones. Entre el procesamiento de dos trabajos consecutivos i y j en la máquina k se considera un tiempo de configuraci</w:t>
       </w:r>
       <w:r>
-        <w:t>ón dependiente de la secuencia S</w:t>
-      </w:r>
-      <w:r>
-        <w:t>i, j, k.</w:t>
+        <w:t xml:space="preserve">ón dependiente de la secuencia </w:t>
+      </w:r>
+      <w:proofErr w:type="gramStart"/>
+      <w:r>
+        <w:t>s</w:t>
+      </w:r>
+      <w:r>
+        <w:rPr>
+          <w:vertAlign w:val="subscript"/>
+        </w:rPr>
+        <w:t>i,j</w:t>
+      </w:r>
+      <w:proofErr w:type="gramEnd"/>
+      <w:r>
+        <w:rPr>
+          <w:vertAlign w:val="subscript"/>
+        </w:rPr>
+        <w:t>,k</w:t>
+      </w:r>
+      <w:r>
+        <w:t>.</w:t>
       </w:r>
     </w:p>
     <w:p>
@@ -1183,115 +1200,336 @@
     </w:p>
     <w:p>
       <w:r>
-        <w:t>Una solución del problema R / sijk / Σ (αiEi + βiTi) está representada por m listas de trabajos vinculadas (una por máquina). Cada lista representa el orden de procesamiento de los trabajos asignados a una máquina. Por ejemplo, una solución para una instancia con n = 6 trabajos y m = 2 máquinas</w:t>
+        <w:t>Una solución del problema R / s</w:t>
+      </w:r>
+      <w:r>
+        <w:rPr>
+          <w:vertAlign w:val="subscript"/>
+        </w:rPr>
+        <w:t>ijk</w:t>
+      </w:r>
+      <w:r>
+        <w:t xml:space="preserve"> / Σ (α</w:t>
+      </w:r>
+      <w:r>
+        <w:rPr>
+          <w:vertAlign w:val="subscript"/>
+        </w:rPr>
+        <w:t>i</w:t>
+      </w:r>
+      <w:r>
+        <w:t>E</w:t>
+      </w:r>
+      <w:r>
+        <w:rPr>
+          <w:vertAlign w:val="subscript"/>
+        </w:rPr>
+        <w:t>i</w:t>
+      </w:r>
+      <w:r>
+        <w:t xml:space="preserve"> + β</w:t>
+      </w:r>
+      <w:r>
+        <w:rPr>
+          <w:vertAlign w:val="subscript"/>
+        </w:rPr>
+        <w:t>i</w:t>
+      </w:r>
+      <w:r>
+        <w:t>T</w:t>
+      </w:r>
+      <w:r>
+        <w:rPr>
+          <w:vertAlign w:val="subscript"/>
+        </w:rPr>
+        <w:t>i</w:t>
+      </w:r>
+      <w:r>
+        <w:t>) está representada por m listas de trabajos vinculadas (una por máquina). Cada lista representa el orden de procesamiento de los trabajos asignados a una máquina. Por ejemplo, una solución para una instancia con n = 6 trabajos y m = 2 máquinas</w:t>
       </w:r>
       <w:r>
         <w:t>,</w:t>
       </w:r>
       <w:r>
-        <w:t xml:space="preserve"> se representa por s = [s1, s2] = [[1, 4, 6], [2, 3, 5]], donde s1 = [1, 4, 6] y s2 = [2, 3, 5] representan el orden de procesamiento de los trabajos asignados a las máquinas 1 y 2, respectivamente.</w:t>
+        <w:t xml:space="preserve"> se representa por s = [s</w:t>
+      </w:r>
+      <w:r>
+        <w:rPr>
+          <w:vertAlign w:val="subscript"/>
+        </w:rPr>
+        <w:t>1</w:t>
+      </w:r>
+      <w:r>
+        <w:t>, s</w:t>
+      </w:r>
+      <w:r>
+        <w:rPr>
+          <w:vertAlign w:val="subscript"/>
+        </w:rPr>
+        <w:t>2</w:t>
+      </w:r>
+      <w:r>
+        <w:t>] = [[1, 4, 6], [2, 3, 5]], donde s</w:t>
+      </w:r>
+      <w:r>
+        <w:rPr>
+          <w:vertAlign w:val="subscript"/>
+        </w:rPr>
+        <w:t>1</w:t>
+      </w:r>
+      <w:r>
+        <w:t xml:space="preserve"> = [1, 4, 6] y s</w:t>
+      </w:r>
+      <w:r>
+        <w:rPr>
+          <w:vertAlign w:val="subscript"/>
+        </w:rPr>
+        <w:t>2</w:t>
+      </w:r>
+      <w:r>
+        <w:t xml:space="preserve"> = [2, 3, 5] representan el orden de procesamiento de los trabajos asignados a las m</w:t>
+      </w:r>
+      <w:r>
+        <w:t>áquinas 1 y 2, respectivamente.</w:t>
+      </w:r>
+    </w:p>
+    <w:p>
+      <w:r>
+        <w:t xml:space="preserve">Para calcular la función objetivo f (s) de una solución dada s, primero, se calculan los tiempos de inicio óptimos de los trabajos. En el cálculo de estos tiempos, se puede permitir la ocurrencia del tiempo de inactividad de la máquina. Es decir, una máquina puede estar inactiva hasta que se inicie el procesamiento del siguiente trabajo. </w:t>
+      </w:r>
+      <w:proofErr w:type="spellStart"/>
+      <w:r>
+        <w:t>Szwarc</w:t>
+      </w:r>
+      <w:proofErr w:type="spellEnd"/>
+      <w:r>
+        <w:t xml:space="preserve"> y </w:t>
+      </w:r>
+      <w:proofErr w:type="spellStart"/>
+      <w:r>
+        <w:t>Mukhopadhyay</w:t>
+      </w:r>
+      <w:proofErr w:type="spellEnd"/>
+      <w:r>
+        <w:t xml:space="preserve"> [45] y Wang y Yen [49] propusieron algoritmos de temporización óptima para calcular los tiempos de inicio óptimos de los trabajos en la programación de una sola máquina. En este trabajo, adaptamos estos algoritmos </w:t>
+      </w:r>
+      <w:r>
+        <w:lastRenderedPageBreak/>
+        <w:t>para el caso de la máquina paralela. El algoritmo implementado decide el tiempo de inicio óptimo y el tiempo de finalización de acuerdo con la fecha de vencimiento correspondiente para cada trabajo. El objetivo del algoritmo óptimo es minimizar las penalizaciones de precocidad y tardanza totales para una solución previamente determinada.</w:t>
       </w:r>
     </w:p>
     <w:p/>
     <w:p>
       <w:r>
-        <w:t xml:space="preserve">Para calcular la función objetivo f (s) de una solución dada s, primero, se calculan los tiempos de inicio óptimos de los trabajos. En el cálculo de estos tiempos, se puede permitir la ocurrencia del tiempo de inactividad de la máquina. Es decir, una máquina puede estar inactiva hasta que se inicie el procesamiento del siguiente trabajo. </w:t>
-      </w:r>
-      <w:proofErr w:type="spellStart"/>
-      <w:r>
-        <w:t>Szwarc</w:t>
-      </w:r>
-      <w:proofErr w:type="spellEnd"/>
-      <w:r>
-        <w:t xml:space="preserve"> y </w:t>
-      </w:r>
-      <w:proofErr w:type="spellStart"/>
-      <w:r>
-        <w:t>Mukhopadhyay</w:t>
-      </w:r>
-      <w:proofErr w:type="spellEnd"/>
-      <w:r>
-        <w:t xml:space="preserve"> [45] J. P. de C. M. Nogueira </w:t>
+        <w:t>Para comprender mejor la inserción de tiempo de inactividad de la máquina, utilizamos un problema de ejemplo con seis trabajos y dos máquinas (n = 6, m = 2). Supongamos que las fechas de vencimiento de los trabajos 1, ..., 6 son d1 = 7, d2 = 10, d3 = 18, d4 = 20, d5 = 27 y d6 = 30, respectivamente. Deje s = [[1, 4, 6], [2, 3, 5]] una solución para esta instancia. En la Figura 1 se muestra un cronograma óptimo. En este cronograma, la secuencia de trabajos en la primera máquina (M1) es [1, 4, 6] y la secuencia de trabajos en la segunda máquina (M2) es [2, 3, 5]. No es así, todos los trabajos terminan exactamente en su fecha de vencimiento. Es sencillo ver que todas las máquinas tienen tiempos de inactividad. Por ejemplo, hay un tiempo de inactividad de 3 unidades de tiempo en la máquina M2 entre el tiempo de finalización del trabajo 2 (después del tiempo de configuración s2,3,2) y el comienzo del trabajo 3. En este ejemplo, los tiempos de inicio óptimos de los trabajos 1, ..., 6 son 3, 4, 15, 14, 22 y 25, respectivamente. Podemos notar que los tiempos de inactividad de la máquina son necesarios para evitar la precocidad laboral. Para la misma instancia, la Figura 2 muestra una programación que no permite tiempos de inactividad. En este cronograma, se generan penalizaciones por precocidad porque todos los trabajos se completan antes de las fechas de vencimiento.</w:t>
+      </w:r>
+    </w:p>
+    <w:p>
+      <w:r>
+        <w:rPr>
+          <w:noProof/>
+        </w:rPr>
+        <w:drawing>
+          <wp:inline distT="0" distB="0" distL="0" distR="0" wp14:anchorId="25575643" wp14:editId="06A0C986">
+            <wp:extent cx="5612130" cy="2620010"/>
+            <wp:effectExtent l="0" t="0" r="7620" b="8890"/>
+            <wp:docPr id="4" name="Imagen 4"/>
+            <wp:cNvGraphicFramePr>
+              <a:graphicFrameLocks xmlns:a="http://schemas.openxmlformats.org/drawingml/2006/main" noChangeAspect="1"/>
+            </wp:cNvGraphicFramePr>
+            <a:graphic xmlns:a="http://schemas.openxmlformats.org/drawingml/2006/main">
+              <a:graphicData uri="http://schemas.openxmlformats.org/drawingml/2006/picture">
+                <pic:pic xmlns:pic="http://schemas.openxmlformats.org/drawingml/2006/picture">
+                  <pic:nvPicPr>
+                    <pic:cNvPr id="1" name=""/>
+                    <pic:cNvPicPr/>
+                  </pic:nvPicPr>
+                  <pic:blipFill>
+                    <a:blip r:embed="rId7"/>
+                    <a:stretch>
+                      <a:fillRect/>
+                    </a:stretch>
+                  </pic:blipFill>
+                  <pic:spPr>
+                    <a:xfrm>
+                      <a:off x="0" y="0"/>
+                      <a:ext cx="5612130" cy="2620010"/>
+                    </a:xfrm>
+                    <a:prstGeom prst="rect">
+                      <a:avLst/>
+                    </a:prstGeom>
+                  </pic:spPr>
+                </pic:pic>
+              </a:graphicData>
+            </a:graphic>
+          </wp:inline>
+        </w:drawing>
+      </w:r>
+    </w:p>
+    <w:p>
+      <w:r>
+        <w:rPr>
+          <w:b/>
+        </w:rPr>
+        <w:t xml:space="preserve">3.2 </w:t>
+      </w:r>
+      <w:r>
+        <w:rPr>
+          <w:b/>
+        </w:rPr>
+        <w:t>Fase de construcción de solución</w:t>
+      </w:r>
+    </w:p>
+    <w:p>
+      <w:r>
+        <w:t>En la fase de construcción del algoritmo GRASP, se genera iterativamente una solución</w:t>
+      </w:r>
+      <w:r>
+        <w:t xml:space="preserve"> s = [s</w:t>
+      </w:r>
+      <w:r>
+        <w:rPr>
+          <w:vertAlign w:val="subscript"/>
+        </w:rPr>
+        <w:t>1</w:t>
+      </w:r>
+      <w:r>
+        <w:t>, ...</w:t>
+      </w:r>
+      <w:r>
+        <w:t>, s</w:t>
+      </w:r>
+      <w:r>
+        <w:rPr>
+          <w:vertAlign w:val="subscript"/>
+        </w:rPr>
+        <w:t>m</w:t>
+      </w:r>
+      <w:r>
+        <w:t xml:space="preserve">], donde sk es la secuencia de trabajos en la máquina k. Comenzando con una solución vacía (sk = </w:t>
+      </w:r>
+      <w:r>
+        <w:rPr>
+          <w:rFonts w:ascii="Cambria Math" w:hAnsi="Cambria Math" w:cs="Cambria Math"/>
+        </w:rPr>
+        <w:t>∅</w:t>
+      </w:r>
+      <w:r>
+        <w:t xml:space="preserve">, </w:t>
+      </w:r>
+      <w:r>
+        <w:rPr>
+          <w:rFonts w:ascii="Cambria Math" w:hAnsi="Cambria Math" w:cs="Cambria Math"/>
+        </w:rPr>
+        <w:t>∀</w:t>
+      </w:r>
+      <w:r>
+        <w:t>k = 1, ..., m), en cada iteraci</w:t>
+      </w:r>
+      <w:r>
+        <w:rPr>
+          <w:rFonts w:ascii="Calibri" w:hAnsi="Calibri" w:cs="Calibri"/>
+        </w:rPr>
+        <w:t>ó</w:t>
+      </w:r>
+      <w:r>
+        <w:t xml:space="preserve">n, </w:t>
+      </w:r>
+      <w:r>
+        <w:t>un trabajo j´</w:t>
+      </w:r>
+      <w:r>
+        <w:t xml:space="preserve"> se selecciona uniformemente al azar de una lista restringida de candidatos RC y se agrega a exactamente una m</w:t>
+      </w:r>
+      <w:r>
+        <w:rPr>
+          <w:rFonts w:ascii="Calibri" w:hAnsi="Calibri" w:cs="Calibri"/>
+        </w:rPr>
+        <w:t>á</w:t>
+      </w:r>
+      <w:r>
+        <w:t>quina k´ (o secuencia s´</w:t>
+      </w:r>
+      <w:r>
+        <w:rPr>
+          <w:vertAlign w:val="subscript"/>
+        </w:rPr>
+        <w:t>k</w:t>
+      </w:r>
+      <w:r>
+        <w:t>). La lista RC se forma de la siguiente manera. Primero, cada trabajo no programado j</w:t>
+      </w:r>
+      <w:r>
+        <w:t>,</w:t>
+      </w:r>
+      <w:r>
+        <w:t xml:space="preserve"> se asigna </w:t>
       </w:r>
       <w:r>
         <w:lastRenderedPageBreak/>
-        <w:t xml:space="preserve">58 y col. / Notas electrónicas en </w:t>
-      </w:r>
-      <w:proofErr w:type="spellStart"/>
-      <w:r>
-        <w:t>Theoretical</w:t>
-      </w:r>
-      <w:proofErr w:type="spellEnd"/>
+        <w:t>temporalmente a la máquina k que produce el valor más bajo de la función objetivo (las penalizaciones por antigüedad y tardanza totales de los trabajos de</w:t>
+      </w:r>
       <w:r>
         <w:t xml:space="preserve"> </w:t>
       </w:r>
-      <w:proofErr w:type="spellStart"/>
-      <w:r>
-        <w:t>Computer</w:t>
-      </w:r>
-      <w:proofErr w:type="spellEnd"/>
-      <w:r>
-        <w:t xml:space="preserve"> </w:t>
-      </w:r>
-      <w:proofErr w:type="spellStart"/>
-      <w:r>
-        <w:t>Science</w:t>
-      </w:r>
-      <w:proofErr w:type="spellEnd"/>
-      <w:r>
-        <w:t xml:space="preserve"> 302 (2014) 53-72 y Wang y Yen [49] propusieron algoritmos de temporización óptima para calcular los tiempos de inicio óptimos de los trabajos en la programación de una sola máquina. En este trabajo, adaptamos estos algoritmos para el caso de la máquina paralela. El algoritmo implementado decide el tiempo de inicio óptimo y el tiempo de finalización de acuerdo con la fecha de vencimiento correspondiente para cada trabajo. El objetivo del algoritmo óptimo es minimizar las penalizaciones de precocidad y tardanza totales para una solución previamente determinada.</w:t>
+      <w:bookmarkStart w:id="0" w:name="_GoBack"/>
+      <w:bookmarkEnd w:id="0"/>
+      <w:r>
+        <w:t>los trabajos ya programados). Luego, los trabajos se organizan de acuerdo con el valor producido, formando la lista de candidato</w:t>
+      </w:r>
+      <w:r>
+        <w:t>s C de trabajos no programados.</w:t>
       </w:r>
     </w:p>
     <w:p/>
     <w:p>
       <w:r>
-        <w:t>Para comprender mejor la inserción de tiempo de inactividad de la máquina, utilizamos un problema de ejemplo con seis trabajos y dos máquinas (n = 6, m = 2). Supongamos que las fechas de vencimiento de los trabajos 1, ..., 6 son d1 = 7, d2 = 10, d3 = 18, d4 = 20, d5 = 27 y d6 = 30, respectivamente. Deje s = [[1, 4, 6], [2, 3, 5]] una solución para esta instancia. En la Figura 1 se muestra un cronograma óptimo. En este cronograma, la secuencia de trabajos en la primera máquina (M1) es [1, 4, 6] y la secuencia de trabajos en la segunda máquina (M2) es [2, 3, 5]. No es así, todos los trabajos terminan exactamente en su fecha de vencimiento. Es sencillo ver que todas las máquinas tienen tiempos de inactividad. Por ejemplo, hay un tiempo de inactividad de 3 unidades de tiempo en la máquina M2 entre el tiempo de finalización del trabajo 2 (después del tiempo de configuración s2,3,2) y el comienzo del trabajo 3. En este ejemplo, los tiempos de inicio óptimos de los trabajos 1, ..., 6 son 3, 4, 15, 14, 22 y 25, respectivamente. Podemos notar que los tiempos de inactividad de la máquina son necesarios para evitar la precocidad laboral. Para la misma instancia, la Figura 2 muestra una programación que no permite tiempos de inactividad. En este cronograma, se generan penalizaciones por precocidad porque todos los trabajos se completan antes de las fechas de vencimiento.</w:t>
-      </w:r>
-    </w:p>
-    <w:p/>
-    <w:p>
-      <w:r>
-        <w:rPr>
-          <w:b/>
-        </w:rPr>
-        <w:t xml:space="preserve">3.2 </w:t>
-      </w:r>
-      <w:r>
-        <w:rPr>
-          <w:b/>
-        </w:rPr>
-        <w:t>Fase de construcción de solución</w:t>
-      </w:r>
-    </w:p>
-    <w:p>
-      <w:r>
-        <w:t xml:space="preserve">En la fase de construcción del algoritmo GRASP, se genera iterativamente una solución s = [s1, ..., </w:t>
-      </w:r>
-      <w:proofErr w:type="spellStart"/>
-      <w:r>
-        <w:t>sm</w:t>
-      </w:r>
-      <w:proofErr w:type="spellEnd"/>
-      <w:r>
-        <w:t xml:space="preserve">], donde sk es la secuencia de trabajos en la máquina k. Comenzando con una solución vacía (sk = </w:t>
+        <w:t>La lista de candidatos restringidos RC está formada por los trabajos de C que tienen los mejores valores</w:t>
+      </w:r>
+      <w:r>
+        <w:t xml:space="preserve">. El tamaño de RC es r = max (1, α × | C |), donde α </w:t>
       </w:r>
       <w:r>
         <w:rPr>
           <w:rFonts w:ascii="Cambria Math" w:hAnsi="Cambria Math" w:cs="Cambria Math"/>
         </w:rPr>
+        <w:t>∈</w:t>
+      </w:r>
+      <w:r>
+        <w:t xml:space="preserve"> [0, 1] es el par</w:t>
+      </w:r>
+      <w:r>
+        <w:rPr>
+          <w:rFonts w:ascii="Calibri" w:hAnsi="Calibri" w:cs="Calibri"/>
+        </w:rPr>
+        <w:t>á</w:t>
+      </w:r>
+      <w:r>
+        <w:t>metro que controla las cantidades de codicia y aleatoriedad en el algoritmo de construcci</w:t>
+      </w:r>
+      <w:r>
+        <w:rPr>
+          <w:rFonts w:ascii="Calibri" w:hAnsi="Calibri" w:cs="Calibri"/>
+        </w:rPr>
+        <w:t>ó</w:t>
+      </w:r>
+      <w:r>
+        <w:t>n. En cada iteración de construc</w:t>
+      </w:r>
+      <w:r>
+        <w:t>ción, el trabajo seleccionado j´</w:t>
+      </w:r>
+      <w:r>
+        <w:t xml:space="preserve"> se elimina de C y se reordena la lista de trabajos no programados. El algoritmo para construir una solución aleatoria codiciosa finaliza cuando todos los trabajos se asignan a las máquinas, es decir, cuando C = </w:t>
+      </w:r>
+      <w:r>
+        <w:rPr>
+          <w:rFonts w:ascii="Cambria Math" w:hAnsi="Cambria Math" w:cs="Cambria Math"/>
+        </w:rPr>
         <w:t>∅</w:t>
       </w:r>
       <w:r>
-        <w:t xml:space="preserve">, </w:t>
-      </w:r>
-      <w:r>
-        <w:rPr>
-          <w:rFonts w:ascii="Cambria Math" w:hAnsi="Cambria Math" w:cs="Cambria Math"/>
-        </w:rPr>
-        <w:t>∀</w:t>
-      </w:r>
-      <w:r>
-        <w:t>k = 1, ..., m), en cada iteraci</w:t>
+        <w:t>. En este punto, se devuelve una soluci</w:t>
       </w:r>
       <w:r>
         <w:rPr>
@@ -1300,113 +1538,21 @@
         <w:t>ó</w:t>
       </w:r>
       <w:r>
-        <w:t xml:space="preserve">n, </w:t>
+        <w:t>n completa s. El pseudoc</w:t>
       </w:r>
       <w:r>
         <w:rPr>
           <w:rFonts w:ascii="Calibri" w:hAnsi="Calibri" w:cs="Calibri"/>
         </w:rPr>
-        <w:t>¿</w:t>
-      </w:r>
-      <w:r>
-        <w:t>un trabajo j? se selecciona uniformemente al azar de una lista restringida de candidatos RC y se agrega a exactamente una m</w:t>
-      </w:r>
-      <w:r>
-        <w:rPr>
-          <w:rFonts w:ascii="Calibri" w:hAnsi="Calibri" w:cs="Calibri"/>
-        </w:rPr>
-        <w:t>á</w:t>
-      </w:r>
-      <w:r>
-        <w:t>quina k? (</w:t>
-      </w:r>
-      <w:proofErr w:type="gramStart"/>
-      <w:r>
-        <w:t>o secuencia s?</w:t>
-      </w:r>
-      <w:proofErr w:type="gramEnd"/>
-      <w:r>
-        <w:t xml:space="preserve"> k). La lista RC se forma de la siguiente manera. Primero, cada trabajo no programado j se asigna temporalmente a la máquina k que produce el valor más bajo de la función objetivo (las penalizaciones por antigüedad y tardanza totales de los trabajos de</w:t>
-      </w:r>
-    </w:p>
-    <w:p>
-      <w:r>
-        <w:t>los trabajos ya programados). Luego, los trabajos se organizan de acuerdo con el valor producido, formando la lista de candidatos C de trabajos no programados.</w:t>
-      </w:r>
-    </w:p>
-    <w:p/>
-    <w:p>
-      <w:r>
-        <w:t xml:space="preserve">El Candidato Restringido J.P. de C. M. Nogueira et al. / Notas electrónicas en Informática teórica 302 (2014) 53-72 59 lista RC está formada por los trabajos de C que tienen los mejores valores. El tamaño de RC es r = max (1, α × | C |), donde α </w:t>
-      </w:r>
-      <w:r>
-        <w:rPr>
-          <w:rFonts w:ascii="Cambria Math" w:hAnsi="Cambria Math" w:cs="Cambria Math"/>
-        </w:rPr>
-        <w:t>∈</w:t>
-      </w:r>
-      <w:r>
-        <w:t xml:space="preserve"> [0, 1] es el par</w:t>
-      </w:r>
-      <w:r>
-        <w:rPr>
-          <w:rFonts w:ascii="Calibri" w:hAnsi="Calibri" w:cs="Calibri"/>
-        </w:rPr>
-        <w:t>á</w:t>
-      </w:r>
-      <w:r>
-        <w:t>metro que controla las cantidades de codicia y aleatoriedad en el algoritmo de construcci</w:t>
-      </w:r>
-      <w:r>
-        <w:rPr>
-          <w:rFonts w:ascii="Calibri" w:hAnsi="Calibri" w:cs="Calibri"/>
-        </w:rPr>
         <w:t>ó</w:t>
       </w:r>
       <w:r>
-        <w:t xml:space="preserve">n. </w:t>
-      </w:r>
-      <w:proofErr w:type="gramStart"/>
-      <w:r>
-        <w:t>En cada iteración de construcción, el trabajo seleccionado j?</w:t>
-      </w:r>
-      <w:proofErr w:type="gramEnd"/>
-      <w:r>
-        <w:t xml:space="preserve"> se elimina de C y se reordena la lista de trabajos no </w:t>
-      </w:r>
-      <w:r>
-        <w:lastRenderedPageBreak/>
-        <w:t xml:space="preserve">programados. El algoritmo para construir una solución aleatoria codiciosa finaliza cuando todos los trabajos se asignan a las máquinas, es decir, cuando C = </w:t>
-      </w:r>
-      <w:r>
-        <w:rPr>
-          <w:rFonts w:ascii="Cambria Math" w:hAnsi="Cambria Math" w:cs="Cambria Math"/>
-        </w:rPr>
-        <w:t>∅</w:t>
-      </w:r>
-      <w:r>
-        <w:t>. En este punto, se devuelve una soluci</w:t>
-      </w:r>
-      <w:r>
-        <w:rPr>
-          <w:rFonts w:ascii="Calibri" w:hAnsi="Calibri" w:cs="Calibri"/>
-        </w:rPr>
-        <w:t>ó</w:t>
-      </w:r>
-      <w:r>
-        <w:t>n completa s. El pseudoc</w:t>
-      </w:r>
-      <w:r>
-        <w:rPr>
-          <w:rFonts w:ascii="Calibri" w:hAnsi="Calibri" w:cs="Calibri"/>
-        </w:rPr>
-        <w:t>ó</w:t>
-      </w:r>
-      <w:r>
-        <w:t>digo completo del procedimiento constructivo se puede encontrar en el algoritmo 1.</w:t>
-      </w:r>
-    </w:p>
-    <w:p/>
+        <w:t>digo completo del procedimiento constructivo se pue</w:t>
+      </w:r>
+      <w:r>
+        <w:t>de encontrar en el algoritmo 1.</w:t>
+      </w:r>
+    </w:p>
     <w:p>
       <w:r>
         <w:t>Tenga en cuenta que, α = 0 (| RC | = 1) corresponde a una construcción codiciosa en la que siempre se selecciona el primer trabajo de C. α = 1 (| RC | = | C |) produce una construcción aleatoria en la que un trabajo se elige aleatoriamente de C. La forma de ordenar los trabajos no programados también se usa en la heurística constructiva DJASA (Asignación dinámica de tareas con Asignación de recursos de configuraciones) propuesto por Ruiz y Andrés [42]. DJASA es una heurística codiciosa determinista en la que siempre se selecciona el primer trabajo de la lista ordenada, es decir, el trabajo que proporciona el menor incremento en el valor de la función objetivo.</w:t>
@@ -1432,8 +1578,6 @@
         </w:rPr>
         <w:t>-----------------------------------------------------------------------------------------------------------------------------------------</w:t>
       </w:r>
-      <w:bookmarkStart w:id="0" w:name="_GoBack"/>
-      <w:bookmarkEnd w:id="0"/>
     </w:p>
     <w:p>
       <w:pPr>
@@ -1970,7 +2114,11 @@
         <w:t xml:space="preserve"> </w:t>
       </w:r>
       <w:r>
-        <w:t>Search implementado en este trabajo se basa en la búsqueda de vecinos. Este método genera nuevas soluciones (soluciones vecinas) a través de inserciones de trabajo realizadas en la solución actual s. Un movimiento de inserción genera una nueva solución eliminando un trabajo de su posición original uy insertándolo en la posición v de la misma máquina o diferente.</w:t>
+        <w:t xml:space="preserve">Search implementado en este trabajo se basa en la búsqueda de vecinos. Este método genera nuevas soluciones </w:t>
+      </w:r>
+      <w:r>
+        <w:lastRenderedPageBreak/>
+        <w:t>(soluciones vecinas) a través de inserciones de trabajo realizadas en la solución actual s. Un movimiento de inserción genera una nueva solución eliminando un trabajo de su posición original uy insertándolo en la posición v de la misma máquina o diferente.</w:t>
       </w:r>
     </w:p>
     <w:p>
@@ -1980,7 +2128,6 @@
     </w:p>
     <w:p>
       <w:r>
-        <w:lastRenderedPageBreak/>
         <w:t xml:space="preserve">La vecindad de inserción de una solución s, con </w:t>
       </w:r>
       <w:proofErr w:type="gramStart"/>

</xml_diff>